<commit_message>
serah terima dpnnt17 pdh eto/5
</commit_message>
<xml_diff>
--- a/28. ETO ANGK 5(K_12)/SETTING LABEL SEPATU.docx
+++ b/28. ETO ANGK 5(K_12)/SETTING LABEL SEPATU.docx
@@ -69,7 +69,7 @@
                 <w:noProof/>
                 <w:sz w:val="36"/>
               </w:rPr>
-              <w:t>T1</w:t>
+              <w:t>B1</w:t>
             </w:r>
             <w:r>
               <w:rPr>
@@ -156,7 +156,7 @@
                 <w:sz w:val="24"/>
                 <w:szCs w:val="24"/>
               </w:rPr>
-              <w:t>SUNARTO</w:t>
+              <w:t>NOFARIZAL</w:t>
             </w:r>
             <w:r>
               <w:rPr>
@@ -219,7 +219,7 @@
                 <w:noProof/>
                 <w:sz w:val="32"/>
               </w:rPr>
-              <w:t>42</w:t>
+              <w:t>41</w:t>
             </w:r>
             <w:r>
               <w:rPr>
@@ -344,7 +344,7 @@
                 <w:noProof/>
                 <w:sz w:val="32"/>
               </w:rPr>
-              <w:t>56</w:t>
+              <w:t>57</w:t>
             </w:r>
             <w:r>
               <w:rPr>
@@ -413,7 +413,7 @@
                 <w:noProof/>
                 <w:sz w:val="24"/>
               </w:rPr>
-              <w:t>DP4 NAUTIKA / 33</w:t>
+              <w:t>ETO/5</w:t>
             </w:r>
             <w:r>
               <w:rPr>
@@ -470,7 +470,7 @@
                 <w:noProof/>
                 <w:sz w:val="24"/>
               </w:rPr>
-              <w:t>DP4 NAUTIKA / 33</w:t>
+              <w:t>ETO/5</w:t>
             </w:r>
             <w:r>
               <w:rPr>
@@ -596,7 +596,7 @@
                 <w:noProof/>
                 <w:sz w:val="36"/>
               </w:rPr>
-              <w:t>T2</w:t>
+              <w:t>B2</w:t>
             </w:r>
             <w:r>
               <w:rPr>
@@ -683,7 +683,7 @@
                 <w:sz w:val="24"/>
                 <w:szCs w:val="24"/>
               </w:rPr>
-              <w:t>NOOR MAULANA</w:t>
+              <w:t>AGUS LUDI D.S.</w:t>
             </w:r>
             <w:r>
               <w:rPr>
@@ -746,7 +746,7 @@
                 <w:noProof/>
                 <w:sz w:val="32"/>
               </w:rPr>
-              <w:t>41</w:t>
+              <w:t>42</w:t>
             </w:r>
             <w:r>
               <w:rPr>
@@ -871,7 +871,7 @@
                 <w:noProof/>
                 <w:sz w:val="32"/>
               </w:rPr>
-              <w:t>56</w:t>
+              <w:t>57</w:t>
             </w:r>
             <w:r>
               <w:rPr>
@@ -940,7 +940,7 @@
                 <w:noProof/>
                 <w:sz w:val="24"/>
               </w:rPr>
-              <w:t>DP4 NAUTIKA / 33</w:t>
+              <w:t>ETO/5</w:t>
             </w:r>
             <w:r>
               <w:rPr>
@@ -997,7 +997,7 @@
                 <w:noProof/>
                 <w:sz w:val="24"/>
               </w:rPr>
-              <w:t>DP4 NAUTIKA / 33</w:t>
+              <w:t>ETO/5</w:t>
             </w:r>
             <w:r>
               <w:rPr>

</xml_diff>